<commit_message>
Added in missing ref breif
</commit_message>
<xml_diff>
--- a/GAM130/ref/1/2019-20-gam130-assignment-1-ref-brief.docx
+++ b/GAM130/ref/1/2019-20-gam130-assignment-1-ref-brief.docx
@@ -1580,15 +1580,6 @@
           </w:p>
           <w:p>
             <w:pPr>
-              <w:pStyle w:val="BodyText"/>
-              <w:jc w:val="left"/>
-              <w:rPr>
-                <w:szCs w:val="22"/>
-              </w:rPr>
-            </w:pPr>
-          </w:p>
-          <w:p>
-            <w:pPr>
               <w:pStyle w:val="Heading1"/>
             </w:pPr>
             <w:r>
@@ -1847,14 +1838,28 @@
               <w:jc w:val="left"/>
             </w:pPr>
             <w:r>
+              <w:t xml:space="preserve">We expect you to do at least </w:t>
+            </w:r>
+            <w:r>
+              <w:t>two</w:t>
+            </w:r>
+            <w:r>
+              <w:t xml:space="preserve"> </w:t>
+            </w:r>
+            <w:proofErr w:type="spellStart"/>
+            <w:r>
+              <w:t>week’s worth</w:t>
+            </w:r>
+            <w:proofErr w:type="spellEnd"/>
+            <w:r>
+              <w:t xml:space="preserve"> of</w:t>
+            </w:r>
+            <w:r>
+              <w:t xml:space="preserve"> work on the Jam. Please do </w:t>
+            </w:r>
+            <w:r>
               <w:lastRenderedPageBreak/>
-              <w:t xml:space="preserve">We expect you to do at least one </w:t>
-            </w:r>
-            <w:r>
-              <w:t>week’s worth of</w:t>
-            </w:r>
-            <w:r>
-              <w:t xml:space="preserve"> work on the Jam. Please do not leave this to the last minute.</w:t>
+              <w:t>not leave this to the last minute.</w:t>
             </w:r>
           </w:p>
           <w:p>
@@ -2272,26 +2277,6 @@
             <w:r>
               <w:t xml:space="preserve"> to the zip file.</w:t>
             </w:r>
-          </w:p>
-          <w:p>
-            <w:pPr>
-              <w:pStyle w:val="Heading2"/>
-            </w:pPr>
-          </w:p>
-          <w:p>
-            <w:pPr>
-              <w:pStyle w:val="Heading2"/>
-            </w:pPr>
-          </w:p>
-          <w:p>
-            <w:pPr>
-              <w:pStyle w:val="Heading2"/>
-            </w:pPr>
-          </w:p>
-          <w:p>
-            <w:pPr>
-              <w:pStyle w:val="Heading2"/>
-            </w:pPr>
           </w:p>
           <w:p>
             <w:pPr>

</xml_diff>

<commit_message>
Generated PDF for referral assignment
</commit_message>
<xml_diff>
--- a/GAM130/ref/1/2019-20-gam130-assignment-1-ref-brief.docx
+++ b/GAM130/ref/1/2019-20-gam130-assignment-1-ref-brief.docx
@@ -181,15 +181,7 @@
                       <w:w w:val="90"/>
                       <w:sz w:val="20"/>
                     </w:rPr>
-                    <w:t>1</w:t>
-                  </w:r>
-                  <w:r>
-                    <w:rPr>
-                      <w:color w:val="FFFFFF"/>
-                      <w:w w:val="90"/>
-                      <w:sz w:val="20"/>
-                    </w:rPr>
-                    <w:t>.0</w:t>
+                    <w:t>2.0</w:t>
                   </w:r>
                 </w:p>
                 <w:p>
@@ -755,19 +747,31 @@
               <w:rPr>
                 <w:noProof/>
               </w:rPr>
+              <w:instrText xml:space="preserve"> INCLUDEPICTURE  "https://encrypted-tbn0.gstatic.com/images?q=tbn:ANd9GcS0oMo50big2O6ysQEyySaF8tdBSWrkMra-tJZGpBOlotmqtKApng" \* MERGEFORMATINET </w:instrText>
+            </w:r>
+            <w:r>
+              <w:rPr>
+                <w:noProof/>
+              </w:rPr>
+              <w:fldChar w:fldCharType="separate"/>
+            </w:r>
+            <w:r>
+              <w:rPr>
+                <w:noProof/>
+              </w:rPr>
+              <w:fldChar w:fldCharType="begin"/>
+            </w:r>
+            <w:r>
+              <w:rPr>
+                <w:noProof/>
+              </w:rPr>
               <w:instrText xml:space="preserve"> </w:instrText>
             </w:r>
             <w:r>
               <w:rPr>
                 <w:noProof/>
               </w:rPr>
-              <w:instrText>INCLUDEPICTURE  "https://encrypted-tbn0.gstatic.com/images?q=tbn:ANd9GcS0oMo50big2O6ysQEyySaF8tdBSWrkM</w:instrText>
-            </w:r>
-            <w:r>
-              <w:rPr>
-                <w:noProof/>
-              </w:rPr>
-              <w:instrText>ra-tJZGpBOlotmqtKApng" \* MERGEFORMATINET</w:instrText>
+              <w:instrText>INCLUDEPICTURE  "https://encrypted-tbn0.gstatic.com/images?q=tbn:ANd9GcS0oMo50big2O6ysQEyySaF8tdBSWrkMra-tJZGpBOlotmqtKApng" \* MERGEFORMATINET</w:instrText>
             </w:r>
             <w:r>
               <w:rPr>
@@ -790,6 +794,12 @@
                   <v:imagedata r:id="rId10" r:href="rId11"/>
                 </v:shape>
               </w:pict>
+            </w:r>
+            <w:r>
+              <w:rPr>
+                <w:noProof/>
+              </w:rPr>
+              <w:fldChar w:fldCharType="end"/>
             </w:r>
             <w:r>
               <w:rPr>
@@ -1195,6 +1205,24 @@
               <w:rPr>
                 <w:noProof/>
               </w:rPr>
+              <w:instrText xml:space="preserve"> INCLUDEPICTURE  "https://encrypted-tbn0.gstatic.com/images?q=tbn:ANd9GcRxv9iMOOso5joceMOrGNsGn2KwE6geIjZgV7-2kozk1DYs0Cns" \* MERGEFORMATINET </w:instrText>
+            </w:r>
+            <w:r>
+              <w:rPr>
+                <w:noProof/>
+              </w:rPr>
+              <w:fldChar w:fldCharType="separate"/>
+            </w:r>
+            <w:r>
+              <w:rPr>
+                <w:noProof/>
+              </w:rPr>
+              <w:fldChar w:fldCharType="begin"/>
+            </w:r>
+            <w:r>
+              <w:rPr>
+                <w:noProof/>
+              </w:rPr>
               <w:instrText xml:space="preserve"> </w:instrText>
             </w:r>
             <w:r>
@@ -1224,6 +1252,12 @@
                   <v:imagedata r:id="rId12" r:href="rId13"/>
                 </v:shape>
               </w:pict>
+            </w:r>
+            <w:r>
+              <w:rPr>
+                <w:noProof/>
+              </w:rPr>
+              <w:fldChar w:fldCharType="end"/>
             </w:r>
             <w:r>
               <w:rPr>
@@ -3695,13 +3729,6 @@
                 <w:szCs w:val="16"/>
               </w:rPr>
               <w:br/>
-            </w:r>
-            <w:r>
-              <w:rPr>
-                <w:rFonts w:asciiTheme="minorHAnsi" w:hAnsiTheme="minorHAnsi"/>
-                <w:sz w:val="16"/>
-                <w:szCs w:val="16"/>
-              </w:rPr>
               <w:t>It is very clear that the students have followed Agile throughout the project with the breadth of examples given.</w:t>
             </w:r>
           </w:p>
@@ -3752,13 +3779,6 @@
                 <w:szCs w:val="16"/>
               </w:rPr>
               <w:br/>
-            </w:r>
-            <w:r>
-              <w:rPr>
-                <w:rFonts w:asciiTheme="minorHAnsi" w:hAnsiTheme="minorHAnsi"/>
-                <w:sz w:val="16"/>
-                <w:szCs w:val="16"/>
-              </w:rPr>
               <w:t>The student has clearly brough in cutting edge agile practices.</w:t>
             </w:r>
           </w:p>
@@ -4015,15 +4035,7 @@
                 <w:szCs w:val="16"/>
               </w:rPr>
               <w:br/>
-              <w:t xml:space="preserve">They have </w:t>
-            </w:r>
-            <w:r>
-              <w:rPr>
-                <w:rFonts w:asciiTheme="minorHAnsi" w:hAnsiTheme="minorHAnsi"/>
-                <w:sz w:val="16"/>
-                <w:szCs w:val="16"/>
-              </w:rPr>
-              <w:t>shown the basic pull, commit and push operations.</w:t>
+              <w:t>They have shown the basic pull, commit and push operations.</w:t>
             </w:r>
           </w:p>
           <w:p>
@@ -4056,15 +4068,7 @@
                 <w:sz w:val="16"/>
                 <w:szCs w:val="16"/>
               </w:rPr>
-              <w:t>The student has given a description of version control</w:t>
-            </w:r>
-            <w:r>
-              <w:rPr>
-                <w:rFonts w:asciiTheme="minorHAnsi" w:hAnsiTheme="minorHAnsi"/>
-                <w:sz w:val="16"/>
-                <w:szCs w:val="16"/>
-              </w:rPr>
-              <w:t xml:space="preserve"> which includes techniques like branching.</w:t>
+              <w:t>The student has given a description of version control which includes techniques like branching.</w:t>
             </w:r>
             <w:r>
               <w:rPr>
@@ -4114,15 +4118,7 @@
                 <w:sz w:val="16"/>
                 <w:szCs w:val="16"/>
               </w:rPr>
-              <w:t xml:space="preserve">The student has given a description of version control </w:t>
-            </w:r>
-            <w:r>
-              <w:rPr>
-                <w:rFonts w:asciiTheme="minorHAnsi" w:hAnsiTheme="minorHAnsi"/>
-                <w:sz w:val="16"/>
-                <w:szCs w:val="16"/>
-              </w:rPr>
-              <w:t>and have linked it to the Agile development process (e.g. feature branch development)</w:t>
+              <w:t>The student has given a description of version control and have linked it to the Agile development process (e.g. feature branch development)</w:t>
             </w:r>
             <w:r>
               <w:rPr>
@@ -4139,55 +4135,7 @@
                 <w:szCs w:val="16"/>
               </w:rPr>
               <w:br/>
-              <w:t>They have shown the</w:t>
-            </w:r>
-            <w:r>
-              <w:rPr>
-                <w:rFonts w:asciiTheme="minorHAnsi" w:hAnsiTheme="minorHAnsi"/>
-                <w:sz w:val="16"/>
-                <w:szCs w:val="16"/>
-              </w:rPr>
-              <w:t xml:space="preserve"> </w:t>
-            </w:r>
-            <w:r>
-              <w:rPr>
-                <w:rFonts w:asciiTheme="minorHAnsi" w:hAnsiTheme="minorHAnsi"/>
-                <w:sz w:val="16"/>
-                <w:szCs w:val="16"/>
-              </w:rPr>
-              <w:t>pull, commit</w:t>
-            </w:r>
-            <w:r>
-              <w:rPr>
-                <w:rFonts w:asciiTheme="minorHAnsi" w:hAnsiTheme="minorHAnsi"/>
-                <w:sz w:val="16"/>
-                <w:szCs w:val="16"/>
-              </w:rPr>
-              <w:t xml:space="preserve">, </w:t>
-            </w:r>
-            <w:r>
-              <w:rPr>
-                <w:rFonts w:asciiTheme="minorHAnsi" w:hAnsiTheme="minorHAnsi"/>
-                <w:sz w:val="16"/>
-                <w:szCs w:val="16"/>
-              </w:rPr>
-              <w:t>push</w:t>
-            </w:r>
-            <w:r>
-              <w:rPr>
-                <w:rFonts w:asciiTheme="minorHAnsi" w:hAnsiTheme="minorHAnsi"/>
-                <w:sz w:val="16"/>
-                <w:szCs w:val="16"/>
-              </w:rPr>
-              <w:t xml:space="preserve"> and branch,</w:t>
-            </w:r>
-            <w:r>
-              <w:rPr>
-                <w:rFonts w:asciiTheme="minorHAnsi" w:hAnsiTheme="minorHAnsi"/>
-                <w:sz w:val="16"/>
-                <w:szCs w:val="16"/>
-              </w:rPr>
-              <w:t xml:space="preserve"> operations.</w:t>
+              <w:t>They have shown the pull, commit, push and branch, operations.</w:t>
             </w:r>
           </w:p>
           <w:p>
@@ -4237,47 +4185,7 @@
                 <w:szCs w:val="16"/>
               </w:rPr>
               <w:br/>
-              <w:t>They have shown pull, commit</w:t>
-            </w:r>
-            <w:r>
-              <w:rPr>
-                <w:rFonts w:asciiTheme="minorHAnsi" w:hAnsiTheme="minorHAnsi"/>
-                <w:sz w:val="16"/>
-                <w:szCs w:val="16"/>
-              </w:rPr>
-              <w:t>,</w:t>
-            </w:r>
-            <w:r>
-              <w:rPr>
-                <w:rFonts w:asciiTheme="minorHAnsi" w:hAnsiTheme="minorHAnsi"/>
-                <w:sz w:val="16"/>
-                <w:szCs w:val="16"/>
-              </w:rPr>
-              <w:t xml:space="preserve"> push</w:t>
-            </w:r>
-            <w:r>
-              <w:rPr>
-                <w:rFonts w:asciiTheme="minorHAnsi" w:hAnsiTheme="minorHAnsi"/>
-                <w:sz w:val="16"/>
-                <w:szCs w:val="16"/>
-              </w:rPr>
-              <w:t xml:space="preserve">, branching and merging </w:t>
-            </w:r>
-            <w:r>
-              <w:rPr>
-                <w:rFonts w:asciiTheme="minorHAnsi" w:hAnsiTheme="minorHAnsi"/>
-                <w:sz w:val="16"/>
-                <w:szCs w:val="16"/>
-              </w:rPr>
-              <w:t>operations</w:t>
-            </w:r>
-            <w:r>
-              <w:rPr>
-                <w:rFonts w:asciiTheme="minorHAnsi" w:hAnsiTheme="minorHAnsi"/>
-                <w:sz w:val="16"/>
-                <w:szCs w:val="16"/>
-              </w:rPr>
-              <w:t>.</w:t>
+              <w:t>They have shown pull, commit, push, branching and merging operations.</w:t>
             </w:r>
           </w:p>
           <w:p>
@@ -4707,16 +4615,7 @@
                 <w:sz w:val="16"/>
                 <w:szCs w:val="16"/>
               </w:rPr>
-              <w:t xml:space="preserve"> year</w:t>
-            </w:r>
-            <w:r>
-              <w:rPr>
-                <w:rFonts w:asciiTheme="minorHAnsi" w:hAnsiTheme="minorHAnsi"/>
-                <w:bCs/>
-                <w:sz w:val="16"/>
-                <w:szCs w:val="16"/>
-              </w:rPr>
-              <w:t xml:space="preserve"> and how it will affect the development pipeline.</w:t>
+              <w:t xml:space="preserve"> year and how it will affect the development pipeline.</w:t>
             </w:r>
           </w:p>
           <w:p>

</xml_diff>